<commit_message>
still reproducing Andrews code
</commit_message>
<xml_diff>
--- a/notebooks/Structural Variant Detection Notes.docx
+++ b/notebooks/Structural Variant Detection Notes.docx
@@ -17,24 +17,88 @@
       <w:r>
         <w:t>Reproducing Andrew’s Code</w:t>
       </w:r>
+      <w:r>
+        <w:t>: Haploid data</w:t>
+      </w:r>
     </w:p>
     <w:p>
+      <w:pPr>
+        <w:rPr>
+          <w:sz w:val="22"/>
+          <w:szCs w:val="22"/>
+        </w:rPr>
+      </w:pPr>
+      <w:r>
+        <w:rPr>
+          <w:rFonts w:ascii="Menlo" w:hAnsi="Menlo" w:cs="Menlo"/>
+          <w:sz w:val="22"/>
+          <w:szCs w:val="22"/>
+        </w:rPr>
+        <w:t>MethodCompare.m</w:t>
+      </w:r>
+      <w:r>
+        <w:rPr>
+          <w:sz w:val="22"/>
+          <w:szCs w:val="22"/>
+        </w:rPr>
+        <w:t xml:space="preserve"> </w:t>
+      </w:r>
+      <w:r>
+        <w:rPr>
+          <w:sz w:val="22"/>
+          <w:szCs w:val="22"/>
+        </w:rPr>
+        <w:t>is the script Andrew used to run his code</w:t>
+      </w:r>
+      <w:r>
+        <w:rPr>
+          <w:sz w:val="22"/>
+          <w:szCs w:val="22"/>
+        </w:rPr>
+        <w:t xml:space="preserve"> (uses 2 SPIRAL scripts, 1 for each noise type)</w:t>
+      </w:r>
+    </w:p>
+    <w:p>
+      <w:pPr>
+        <w:rPr>
+          <w:sz w:val="22"/>
+          <w:szCs w:val="22"/>
+        </w:rPr>
+      </w:pPr>
+      <w:r>
+        <w:rPr>
+          <w:rFonts w:ascii="Menlo" w:hAnsi="Menlo" w:cs="Menlo"/>
+          <w:sz w:val="22"/>
+          <w:szCs w:val="22"/>
+        </w:rPr>
+        <w:t>compare_methods_haploid.m</w:t>
+      </w:r>
+      <w:r>
+        <w:rPr>
+          <w:sz w:val="22"/>
+          <w:szCs w:val="22"/>
+        </w:rPr>
+        <w:t xml:space="preserve"> is the script I am working with (uses 1 SPIRAL script with 2 </w:t>
+      </w:r>
       <w:proofErr w:type="spellStart"/>
       <w:r>
-        <w:t>MethodCompare.m</w:t>
+        <w:rPr>
+          <w:sz w:val="22"/>
+          <w:szCs w:val="22"/>
+        </w:rPr>
+        <w:t>noisetype</w:t>
       </w:r>
       <w:proofErr w:type="spellEnd"/>
       <w:r>
-        <w:t xml:space="preserve"> </w:t>
-      </w:r>
-      <w:r>
-        <w:t>is the script Andrew used to run his code.</w:t>
+        <w:rPr>
+          <w:sz w:val="22"/>
+          <w:szCs w:val="22"/>
+        </w:rPr>
+        <w:t xml:space="preserve"> cases)</w:t>
       </w:r>
     </w:p>
+    <w:p/>
     <w:p>
-      <w:pPr>
-        <w:spacing w:after="0" w:line="240" w:lineRule="auto"/>
-      </w:pPr>
       <w:r>
         <w:t>Data</w:t>
       </w:r>
@@ -145,13 +209,7 @@
           <w:rPr>
             <w:rFonts w:ascii="Cambria Math" w:hAnsi="Cambria Math"/>
           </w:rPr>
-          <m:t>n=100</m:t>
-        </m:r>
-        <m:r>
-          <w:rPr>
-            <w:rFonts w:ascii="Cambria Math" w:hAnsi="Cambria Math"/>
-          </w:rPr>
-          <m:t>,  k=10</m:t>
+          <m:t>n=100,  k=10</m:t>
         </m:r>
       </m:oMath>
     </w:p>
@@ -168,13 +226,7 @@
           <w:rPr>
             <w:rFonts w:ascii="Cambria Math" w:hAnsi="Cambria Math"/>
           </w:rPr>
-          <m:t>20</m:t>
-        </m:r>
-        <m:r>
-          <w:rPr>
-            <w:rFonts w:ascii="Cambria Math" w:hAnsi="Cambria Math"/>
-          </w:rPr>
-          <m:t>%</m:t>
+          <m:t>20%</m:t>
         </m:r>
       </m:oMath>
       <w:r>
@@ -192,7 +244,7 @@
     <w:tbl>
       <w:tblPr>
         <w:tblStyle w:val="TableGrid"/>
-        <w:tblW w:w="0" w:type="auto"/>
+        <w:tblW w:w="11032" w:type="dxa"/>
         <w:tblBorders>
           <w:top w:val="none" w:sz="0" w:space="0" w:color="auto"/>
           <w:left w:val="none" w:sz="0" w:space="0" w:color="auto"/>
@@ -204,28 +256,37 @@
         <w:tblLook w:val="04A0" w:firstRow="1" w:lastRow="0" w:firstColumn="1" w:lastColumn="0" w:noHBand="0" w:noVBand="1"/>
       </w:tblPr>
       <w:tblGrid>
-        <w:gridCol w:w="5256"/>
-        <w:gridCol w:w="5256"/>
+        <w:gridCol w:w="5516"/>
+        <w:gridCol w:w="5516"/>
       </w:tblGrid>
       <w:tr>
+        <w:trPr>
+          <w:trHeight w:val="261"/>
+        </w:trPr>
         <w:tc>
           <w:tcPr>
-            <w:tcW w:w="5251" w:type="dxa"/>
+            <w:tcW w:w="5516" w:type="dxa"/>
           </w:tcPr>
           <w:p>
             <w:pPr>
               <w:pStyle w:val="NoSpacing"/>
+              <w:rPr>
+                <w:rFonts w:ascii="Menlo" w:hAnsi="Menlo" w:cs="Menlo"/>
+                <w:color w:val="0E57C4" w:themeColor="background2" w:themeShade="80"/>
+              </w:rPr>
             </w:pPr>
-            <w:proofErr w:type="spellStart"/>
             <w:r>
+              <w:rPr>
+                <w:rFonts w:ascii="Menlo" w:hAnsi="Menlo" w:cs="Menlo"/>
+                <w:color w:val="0E57C4" w:themeColor="background2" w:themeShade="80"/>
+              </w:rPr>
               <w:t>MethodCompare.m</w:t>
             </w:r>
-            <w:proofErr w:type="spellEnd"/>
           </w:p>
         </w:tc>
         <w:tc>
           <w:tcPr>
-            <w:tcW w:w="5251" w:type="dxa"/>
+            <w:tcW w:w="5516" w:type="dxa"/>
           </w:tcPr>
           <w:p>
             <w:pPr>
@@ -235,9 +296,15 @@
         </w:tc>
       </w:tr>
       <w:tr>
+        <w:trPr>
+          <w:trHeight w:val="4352"/>
+        </w:trPr>
         <w:tc>
           <w:tcPr>
-            <w:tcW w:w="5251" w:type="dxa"/>
+            <w:tcW w:w="5516" w:type="dxa"/>
+            <w:tcBorders>
+              <w:bottom w:val="single" w:sz="4" w:space="0" w:color="auto"/>
+            </w:tcBorders>
           </w:tcPr>
           <w:p>
             <w:pPr>
@@ -295,10 +362,55 @@
               </w:drawing>
             </w:r>
           </w:p>
+          <w:p>
+            <w:pPr>
+              <w:pStyle w:val="NoSpacing"/>
+              <w:rPr>
+                <w:rFonts w:ascii="Menlo" w:hAnsi="Menlo" w:cs="Menlo"/>
+                <w:sz w:val="21"/>
+                <w:szCs w:val="21"/>
+              </w:rPr>
+            </w:pPr>
+            <w:r>
+              <w:rPr>
+                <w:rFonts w:ascii="Menlo" w:hAnsi="Menlo" w:cs="Menlo"/>
+                <w:sz w:val="21"/>
+                <w:szCs w:val="21"/>
+              </w:rPr>
+              <w:t xml:space="preserve">iter_p = </w:t>
+            </w:r>
+            <w:r>
+              <w:rPr>
+                <w:rFonts w:ascii="Menlo" w:hAnsi="Menlo" w:cs="Menlo"/>
+                <w:sz w:val="21"/>
+                <w:szCs w:val="21"/>
+              </w:rPr>
+              <w:t>10</w:t>
+            </w:r>
+            <w:r>
+              <w:rPr>
+                <w:rFonts w:ascii="Menlo" w:hAnsi="Menlo" w:cs="Menlo"/>
+                <w:sz w:val="21"/>
+                <w:szCs w:val="21"/>
+              </w:rPr>
+              <w:t>, iter_nb = 10</w:t>
+            </w:r>
+          </w:p>
+          <w:p>
+            <w:pPr>
+              <w:pStyle w:val="NoSpacing"/>
+              <w:rPr>
+                <w:rFonts w:ascii="Menlo" w:hAnsi="Menlo" w:cs="Menlo"/>
+              </w:rPr>
+            </w:pPr>
+          </w:p>
         </w:tc>
         <w:tc>
           <w:tcPr>
-            <w:tcW w:w="5251" w:type="dxa"/>
+            <w:tcW w:w="5516" w:type="dxa"/>
+            <w:tcBorders>
+              <w:bottom w:val="single" w:sz="4" w:space="0" w:color="auto"/>
+            </w:tcBorders>
           </w:tcPr>
           <w:p>
             <w:pPr>
@@ -356,37 +468,89 @@
               </w:drawing>
             </w:r>
           </w:p>
+          <w:p>
+            <w:pPr>
+              <w:rPr>
+                <w:rFonts w:ascii="Menlo" w:hAnsi="Menlo" w:cs="Menlo"/>
+              </w:rPr>
+            </w:pPr>
+            <w:r>
+              <w:rPr>
+                <w:rFonts w:ascii="Menlo" w:hAnsi="Menlo" w:cs="Menlo"/>
+                <w:sz w:val="22"/>
+                <w:szCs w:val="22"/>
+              </w:rPr>
+              <w:t xml:space="preserve">iter_p = </w:t>
+            </w:r>
+            <w:r>
+              <w:rPr>
+                <w:rFonts w:ascii="Menlo" w:hAnsi="Menlo" w:cs="Menlo"/>
+                <w:sz w:val="22"/>
+                <w:szCs w:val="22"/>
+              </w:rPr>
+              <w:t>10</w:t>
+            </w:r>
+            <w:r>
+              <w:rPr>
+                <w:rFonts w:ascii="Menlo" w:hAnsi="Menlo" w:cs="Menlo"/>
+                <w:sz w:val="22"/>
+                <w:szCs w:val="22"/>
+              </w:rPr>
+              <w:t>, iter_nb =</w:t>
+            </w:r>
+            <w:r>
+              <w:rPr>
+                <w:rFonts w:ascii="Menlo" w:hAnsi="Menlo" w:cs="Menlo"/>
+                <w:sz w:val="22"/>
+                <w:szCs w:val="22"/>
+              </w:rPr>
+              <w:t xml:space="preserve"> 10</w:t>
+            </w:r>
+            <w:r>
+              <w:rPr>
+                <w:rFonts w:ascii="Menlo" w:hAnsi="Menlo" w:cs="Menlo"/>
+                <w:sz w:val="22"/>
+                <w:szCs w:val="22"/>
+              </w:rPr>
+              <w:t xml:space="preserve"> </w:t>
+            </w:r>
+          </w:p>
         </w:tc>
       </w:tr>
       <w:tr>
+        <w:trPr>
+          <w:trHeight w:val="305"/>
+        </w:trPr>
         <w:tc>
           <w:tcPr>
-            <w:tcW w:w="5251" w:type="dxa"/>
+            <w:tcW w:w="5516" w:type="dxa"/>
+            <w:tcBorders>
+              <w:top w:val="single" w:sz="4" w:space="0" w:color="auto"/>
+            </w:tcBorders>
           </w:tcPr>
           <w:p>
             <w:pPr>
               <w:pStyle w:val="NoSpacing"/>
+              <w:rPr>
+                <w:rFonts w:ascii="Menlo" w:hAnsi="Menlo" w:cs="Menlo"/>
+                <w:color w:val="0E57C4" w:themeColor="background2" w:themeShade="80"/>
+              </w:rPr>
             </w:pPr>
-          </w:p>
-          <w:p>
-            <w:pPr>
-              <w:pStyle w:val="NoSpacing"/>
-            </w:pPr>
-          </w:p>
-          <w:p>
-            <w:pPr>
-              <w:pStyle w:val="NoSpacing"/>
-            </w:pPr>
-            <w:proofErr w:type="spellStart"/>
             <w:r>
+              <w:rPr>
+                <w:rFonts w:ascii="Menlo" w:hAnsi="Menlo" w:cs="Menlo"/>
+                <w:color w:val="0E57C4" w:themeColor="background2" w:themeShade="80"/>
+              </w:rPr>
               <w:t>compare_methods_haploid.m</w:t>
             </w:r>
-            <w:proofErr w:type="spellEnd"/>
           </w:p>
         </w:tc>
         <w:tc>
           <w:tcPr>
-            <w:tcW w:w="5251" w:type="dxa"/>
+            <w:tcW w:w="5516" w:type="dxa"/>
+            <w:tcBorders>
+              <w:top w:val="single" w:sz="4" w:space="0" w:color="auto"/>
+            </w:tcBorders>
           </w:tcPr>
           <w:p>
             <w:pPr>
@@ -396,9 +560,37 @@
         </w:tc>
       </w:tr>
       <w:tr>
+        <w:trPr>
+          <w:trHeight w:val="249"/>
+        </w:trPr>
         <w:tc>
           <w:tcPr>
-            <w:tcW w:w="5251" w:type="dxa"/>
+            <w:tcW w:w="5516" w:type="dxa"/>
+          </w:tcPr>
+          <w:p>
+            <w:pPr>
+              <w:pStyle w:val="NoSpacing"/>
+            </w:pPr>
+          </w:p>
+        </w:tc>
+        <w:tc>
+          <w:tcPr>
+            <w:tcW w:w="5516" w:type="dxa"/>
+          </w:tcPr>
+          <w:p>
+            <w:pPr>
+              <w:pStyle w:val="NoSpacing"/>
+            </w:pPr>
+          </w:p>
+        </w:tc>
+      </w:tr>
+      <w:tr>
+        <w:trPr>
+          <w:trHeight w:val="4506"/>
+        </w:trPr>
+        <w:tc>
+          <w:tcPr>
+            <w:tcW w:w="5516" w:type="dxa"/>
           </w:tcPr>
           <w:p>
             <w:pPr>
@@ -459,10 +651,47 @@
               </w:drawing>
             </w:r>
           </w:p>
+          <w:p>
+            <w:pPr>
+              <w:pStyle w:val="NoSpacing"/>
+              <w:rPr>
+                <w:rFonts w:ascii="Menlo" w:hAnsi="Menlo" w:cs="Menlo"/>
+              </w:rPr>
+            </w:pPr>
+            <w:r>
+              <w:rPr>
+                <w:rFonts w:ascii="Menlo" w:hAnsi="Menlo" w:cs="Menlo"/>
+              </w:rPr>
+              <w:t xml:space="preserve">iter_p = </w:t>
+            </w:r>
+            <w:r>
+              <w:rPr>
+                <w:rFonts w:ascii="Menlo" w:hAnsi="Menlo" w:cs="Menlo"/>
+              </w:rPr>
+              <w:t>62</w:t>
+            </w:r>
+            <w:r>
+              <w:rPr>
+                <w:rFonts w:ascii="Menlo" w:hAnsi="Menlo" w:cs="Menlo"/>
+              </w:rPr>
+              <w:t>, iter_nb = 1</w:t>
+            </w:r>
+            <w:r>
+              <w:rPr>
+                <w:rFonts w:ascii="Menlo" w:hAnsi="Menlo" w:cs="Menlo"/>
+              </w:rPr>
+              <w:t>64</w:t>
+            </w:r>
+          </w:p>
+          <w:p>
+            <w:pPr>
+              <w:pStyle w:val="NoSpacing"/>
+            </w:pPr>
+          </w:p>
         </w:tc>
         <w:tc>
           <w:tcPr>
-            <w:tcW w:w="5251" w:type="dxa"/>
+            <w:tcW w:w="5516" w:type="dxa"/>
           </w:tcPr>
           <w:p>
             <w:pPr>
@@ -523,15 +752,57 @@
               </w:drawing>
             </w:r>
           </w:p>
+          <w:p>
+            <w:pPr>
+              <w:pStyle w:val="NoSpacing"/>
+              <w:rPr>
+                <w:rFonts w:ascii="Menlo" w:hAnsi="Menlo" w:cs="Menlo"/>
+              </w:rPr>
+            </w:pPr>
+            <w:r>
+              <w:rPr>
+                <w:rFonts w:ascii="Menlo" w:hAnsi="Menlo" w:cs="Menlo"/>
+              </w:rPr>
+              <w:t>i</w:t>
+            </w:r>
+            <w:r>
+              <w:rPr>
+                <w:rFonts w:ascii="Menlo" w:hAnsi="Menlo" w:cs="Menlo"/>
+              </w:rPr>
+              <w:t>ter</w:t>
+            </w:r>
+            <w:r>
+              <w:rPr>
+                <w:rFonts w:ascii="Menlo" w:hAnsi="Menlo" w:cs="Menlo"/>
+              </w:rPr>
+              <w:t>_p</w:t>
+            </w:r>
+            <w:r>
+              <w:rPr>
+                <w:rFonts w:ascii="Menlo" w:hAnsi="Menlo" w:cs="Menlo"/>
+              </w:rPr>
+              <w:t xml:space="preserve"> = 5</w:t>
+            </w:r>
+            <w:r>
+              <w:rPr>
+                <w:rFonts w:ascii="Menlo" w:hAnsi="Menlo" w:cs="Menlo"/>
+              </w:rPr>
+              <w:t>, iter_nb = 108</w:t>
+            </w:r>
+          </w:p>
+          <w:p>
+            <w:pPr>
+              <w:pStyle w:val="NoSpacing"/>
+            </w:pPr>
+          </w:p>
         </w:tc>
       </w:tr>
     </w:tbl>
     <w:p/>
-    <w:p/>
     <w:sectPr>
       <w:footerReference w:type="default" r:id="rId11"/>
       <w:pgSz w:w="12240" w:h="15840"/>
-      <w:pgMar w:top="1080" w:right="864" w:bottom="1584" w:left="864" w:header="720" w:footer="720" w:gutter="0"/>
+      <w:pgMar w:top="720" w:right="720" w:bottom="720" w:left="720" w:header="720" w:footer="720" w:gutter="0"/>
       <w:cols w:space="720"/>
       <w:titlePg/>
       <w:docGrid w:linePitch="360"/>
@@ -544,9 +815,6 @@
 <w:endnotes xmlns:wpc="http://schemas.microsoft.com/office/word/2010/wordprocessingCanvas" xmlns:cx="http://schemas.microsoft.com/office/drawing/2014/chartex" xmlns:cx1="http://schemas.microsoft.com/office/drawing/2015/9/8/chartex" xmlns:cx2="http://schemas.microsoft.com/office/drawing/2015/10/21/chartex" xmlns:cx3="http://schemas.microsoft.com/office/drawing/2016/5/9/chartex" xmlns:cx4="http://schemas.microsoft.com/office/drawing/2016/5/10/chartex" xmlns:cx5="http://schemas.microsoft.com/office/drawing/2016/5/11/chartex" xmlns:cx6="http://schemas.microsoft.com/office/drawing/2016/5/12/chartex" xmlns:cx7="http://schemas.microsoft.com/office/drawing/2016/5/13/chartex" xmlns:cx8="http://schemas.microsoft.com/office/drawing/2016/5/14/chartex" xmlns:mc="http://schemas.openxmlformats.org/markup-compatibility/2006" xmlns:aink="http://schemas.microsoft.com/office/drawing/2016/ink" xmlns:am3d="http://schemas.microsoft.com/office/drawing/2017/model3d" xmlns:o="urn:schemas-microsoft-com:office:office" xmlns:r="http://schemas.openxmlformats.org/officeDocument/2006/relationships" xmlns:m="http://schemas.openxmlformats.org/officeDocument/2006/math" xmlns:v="urn:schemas-microsoft-com:vml" xmlns:wp14="http://schemas.microsoft.com/office/word/2010/wordprocessingDrawing" xmlns:wp="http://schemas.openxmlformats.org/drawingml/2006/wordprocessingDrawing" xmlns:w10="urn:schemas-microsoft-com:office:word" xmlns:w="http://schemas.openxmlformats.org/wordprocessingml/2006/main" xmlns:w14="http://schemas.microsoft.com/office/word/2010/wordml" xmlns:w15="http://schemas.microsoft.com/office/word/2012/wordml" xmlns:w16cex="http://schemas.microsoft.com/office/word/2018/wordml/cex" xmlns:w16cid="http://schemas.microsoft.com/office/word/2016/wordml/cid" xmlns:w16="http://schemas.microsoft.com/office/word/2018/wordml" xmlns:w16sdtdh="http://schemas.microsoft.com/office/word/2020/wordml/sdtdatahash" xmlns:w16se="http://schemas.microsoft.com/office/word/2015/wordml/symex" xmlns:wpg="http://schemas.microsoft.com/office/word/2010/wordprocessingGroup" xmlns:wpi="http://schemas.microsoft.com/office/word/2010/wordprocessingInk" xmlns:wne="http://schemas.microsoft.com/office/word/2006/wordml" xmlns:wps="http://schemas.microsoft.com/office/word/2010/wordprocessingShape" mc:Ignorable="w14 w15 w16se w16cid w16 w16cex w16sdtdh wp14">
   <w:endnote w:type="separator" w:id="-1">
     <w:p>
-      <w:pPr>
-        <w:spacing w:after="0" w:line="240" w:lineRule="auto"/>
-      </w:pPr>
       <w:r>
         <w:separator/>
       </w:r>
@@ -554,9 +822,6 @@
   </w:endnote>
   <w:endnote w:type="continuationSeparator" w:id="0">
     <w:p>
-      <w:pPr>
-        <w:spacing w:after="0" w:line="240" w:lineRule="auto"/>
-      </w:pPr>
       <w:r>
         <w:continuationSeparator/>
       </w:r>
@@ -613,9 +878,6 @@
 <w:footnotes xmlns:wpc="http://schemas.microsoft.com/office/word/2010/wordprocessingCanvas" xmlns:cx="http://schemas.microsoft.com/office/drawing/2014/chartex" xmlns:cx1="http://schemas.microsoft.com/office/drawing/2015/9/8/chartex" xmlns:cx2="http://schemas.microsoft.com/office/drawing/2015/10/21/chartex" xmlns:cx3="http://schemas.microsoft.com/office/drawing/2016/5/9/chartex" xmlns:cx4="http://schemas.microsoft.com/office/drawing/2016/5/10/chartex" xmlns:cx5="http://schemas.microsoft.com/office/drawing/2016/5/11/chartex" xmlns:cx6="http://schemas.microsoft.com/office/drawing/2016/5/12/chartex" xmlns:cx7="http://schemas.microsoft.com/office/drawing/2016/5/13/chartex" xmlns:cx8="http://schemas.microsoft.com/office/drawing/2016/5/14/chartex" xmlns:mc="http://schemas.openxmlformats.org/markup-compatibility/2006" xmlns:aink="http://schemas.microsoft.com/office/drawing/2016/ink" xmlns:am3d="http://schemas.microsoft.com/office/drawing/2017/model3d" xmlns:o="urn:schemas-microsoft-com:office:office" xmlns:r="http://schemas.openxmlformats.org/officeDocument/2006/relationships" xmlns:m="http://schemas.openxmlformats.org/officeDocument/2006/math" xmlns:v="urn:schemas-microsoft-com:vml" xmlns:wp14="http://schemas.microsoft.com/office/word/2010/wordprocessingDrawing" xmlns:wp="http://schemas.openxmlformats.org/drawingml/2006/wordprocessingDrawing" xmlns:w10="urn:schemas-microsoft-com:office:word" xmlns:w="http://schemas.openxmlformats.org/wordprocessingml/2006/main" xmlns:w14="http://schemas.microsoft.com/office/word/2010/wordml" xmlns:w15="http://schemas.microsoft.com/office/word/2012/wordml" xmlns:w16cex="http://schemas.microsoft.com/office/word/2018/wordml/cex" xmlns:w16cid="http://schemas.microsoft.com/office/word/2016/wordml/cid" xmlns:w16="http://schemas.microsoft.com/office/word/2018/wordml" xmlns:w16sdtdh="http://schemas.microsoft.com/office/word/2020/wordml/sdtdatahash" xmlns:w16se="http://schemas.microsoft.com/office/word/2015/wordml/symex" xmlns:wpg="http://schemas.microsoft.com/office/word/2010/wordprocessingGroup" xmlns:wpi="http://schemas.microsoft.com/office/word/2010/wordprocessingInk" xmlns:wne="http://schemas.microsoft.com/office/word/2006/wordml" xmlns:wps="http://schemas.microsoft.com/office/word/2010/wordprocessingShape" mc:Ignorable="w14 w15 w16se w16cid w16 w16cex w16sdtdh wp14">
   <w:footnote w:type="separator" w:id="-1">
     <w:p>
-      <w:pPr>
-        <w:spacing w:after="0" w:line="240" w:lineRule="auto"/>
-      </w:pPr>
       <w:r>
         <w:separator/>
       </w:r>
@@ -623,9 +885,6 @@
   </w:footnote>
   <w:footnote w:type="continuationSeparator" w:id="0">
     <w:p>
-      <w:pPr>
-        <w:spacing w:after="0" w:line="240" w:lineRule="auto"/>
-      </w:pPr>
       <w:r>
         <w:continuationSeparator/>
       </w:r>
@@ -1339,6 +1598,7 @@
     <w:lsdException w:name="HTML Sample" w:semiHidden="1" w:unhideWhenUsed="1"/>
     <w:lsdException w:name="HTML Typewriter" w:semiHidden="1" w:unhideWhenUsed="1"/>
     <w:lsdException w:name="HTML Variable" w:semiHidden="1" w:unhideWhenUsed="1"/>
+    <w:lsdException w:name="Normal Table" w:semiHidden="1" w:unhideWhenUsed="1"/>
     <w:lsdException w:name="annotation subject" w:semiHidden="1" w:unhideWhenUsed="1"/>
     <w:lsdException w:name="No List" w:semiHidden="1" w:unhideWhenUsed="1"/>
     <w:lsdException w:name="Outline List 1" w:semiHidden="1" w:unhideWhenUsed="1"/>
@@ -1385,8 +1645,10 @@
     <w:lsdException w:name="Table Subtle 2" w:semiHidden="1" w:unhideWhenUsed="1"/>
     <w:lsdException w:name="Table Web 1" w:semiHidden="1" w:unhideWhenUsed="1"/>
     <w:lsdException w:name="Table Web 2" w:semiHidden="1" w:unhideWhenUsed="1"/>
+    <w:lsdException w:name="Table Web 3" w:semiHidden="1" w:unhideWhenUsed="1"/>
     <w:lsdException w:name="Balloon Text" w:semiHidden="1" w:unhideWhenUsed="1"/>
     <w:lsdException w:name="Table Grid" w:uiPriority="39"/>
+    <w:lsdException w:name="Table Theme" w:semiHidden="1" w:unhideWhenUsed="1"/>
     <w:lsdException w:name="Placeholder Text" w:semiHidden="1"/>
     <w:lsdException w:name="No Spacing" w:semiHidden="1" w:uiPriority="1" w:unhideWhenUsed="1" w:qFormat="1"/>
     <w:lsdException w:name="Light Shading" w:uiPriority="60"/>
@@ -1611,9 +1873,15 @@
   <w:style w:type="paragraph" w:default="1" w:styleId="Normal">
     <w:name w:val="Normal"/>
     <w:qFormat/>
-    <w:rsid w:val="00471BB2"/>
-    <w:rPr>
-      <w:rFonts w:ascii="Calibri" w:hAnsi="Calibri"/>
+    <w:rsid w:val="00244891"/>
+    <w:pPr>
+      <w:spacing w:after="0" w:line="240" w:lineRule="auto"/>
+    </w:pPr>
+    <w:rPr>
+      <w:rFonts w:ascii="Times New Roman" w:eastAsia="Times New Roman" w:hAnsi="Times New Roman" w:cs="Times New Roman"/>
+      <w:sz w:val="24"/>
+      <w:szCs w:val="24"/>
+      <w:lang w:eastAsia="en-US"/>
     </w:rPr>
   </w:style>
   <w:style w:type="paragraph" w:styleId="Heading1">
@@ -1627,7 +1895,7 @@
     <w:pPr>
       <w:keepNext/>
       <w:keepLines/>
-      <w:spacing w:before="480" w:after="0"/>
+      <w:spacing w:before="480" w:line="276" w:lineRule="auto"/>
       <w:outlineLvl w:val="0"/>
     </w:pPr>
     <w:rPr>
@@ -1637,6 +1905,7 @@
       <w:color w:val="374C80" w:themeColor="accent1" w:themeShade="BF"/>
       <w:sz w:val="28"/>
       <w:szCs w:val="28"/>
+      <w:lang w:eastAsia="ja-JP"/>
     </w:rPr>
   </w:style>
   <w:style w:type="paragraph" w:styleId="Heading2">
@@ -1652,7 +1921,7 @@
     <w:pPr>
       <w:keepNext/>
       <w:keepLines/>
-      <w:spacing w:before="200" w:after="0"/>
+      <w:spacing w:before="200" w:line="276" w:lineRule="auto"/>
       <w:outlineLvl w:val="1"/>
     </w:pPr>
     <w:rPr>
@@ -1662,6 +1931,7 @@
       <w:color w:val="4A66AC" w:themeColor="accent1"/>
       <w:sz w:val="26"/>
       <w:szCs w:val="26"/>
+      <w:lang w:eastAsia="ja-JP"/>
     </w:rPr>
   </w:style>
   <w:style w:type="paragraph" w:styleId="Heading3">
@@ -1677,7 +1947,7 @@
     <w:pPr>
       <w:keepNext/>
       <w:keepLines/>
-      <w:spacing w:before="200" w:after="0"/>
+      <w:spacing w:before="200"/>
       <w:outlineLvl w:val="2"/>
     </w:pPr>
     <w:rPr>
@@ -1700,7 +1970,7 @@
     <w:pPr>
       <w:keepNext/>
       <w:keepLines/>
-      <w:spacing w:before="200" w:after="0"/>
+      <w:spacing w:before="200"/>
       <w:outlineLvl w:val="3"/>
     </w:pPr>
     <w:rPr>
@@ -1725,7 +1995,7 @@
     <w:pPr>
       <w:keepNext/>
       <w:keepLines/>
-      <w:spacing w:before="200" w:after="0"/>
+      <w:spacing w:before="200"/>
       <w:outlineLvl w:val="4"/>
     </w:pPr>
     <w:rPr>
@@ -1746,7 +2016,7 @@
     <w:pPr>
       <w:keepNext/>
       <w:keepLines/>
-      <w:spacing w:before="200" w:after="0"/>
+      <w:spacing w:before="200"/>
       <w:outlineLvl w:val="5"/>
     </w:pPr>
     <w:rPr>
@@ -1769,7 +2039,7 @@
     <w:pPr>
       <w:keepNext/>
       <w:keepLines/>
-      <w:spacing w:before="200" w:after="0"/>
+      <w:spacing w:before="200"/>
       <w:outlineLvl w:val="6"/>
     </w:pPr>
     <w:rPr>
@@ -1792,7 +2062,7 @@
     <w:pPr>
       <w:keepNext/>
       <w:keepLines/>
-      <w:spacing w:before="200" w:after="0"/>
+      <w:spacing w:before="200"/>
       <w:outlineLvl w:val="7"/>
     </w:pPr>
     <w:rPr>
@@ -1815,7 +2085,7 @@
     <w:pPr>
       <w:keepNext/>
       <w:keepLines/>
-      <w:spacing w:before="200" w:after="0"/>
+      <w:spacing w:before="200"/>
       <w:outlineLvl w:val="8"/>
     </w:pPr>
     <w:rPr>
@@ -1866,7 +2136,7 @@
       <w:pBdr>
         <w:bottom w:val="single" w:sz="8" w:space="4" w:color="4A66AC" w:themeColor="accent1"/>
       </w:pBdr>
-      <w:spacing w:after="300" w:line="240" w:lineRule="auto"/>
+      <w:spacing w:after="300"/>
       <w:contextualSpacing/>
     </w:pPr>
     <w:rPr>
@@ -1876,6 +2146,7 @@
       <w:kern w:val="28"/>
       <w:sz w:val="52"/>
       <w:szCs w:val="52"/>
+      <w:lang w:eastAsia="ja-JP"/>
     </w:rPr>
   </w:style>
   <w:style w:type="character" w:customStyle="1" w:styleId="TitleChar">
@@ -1990,7 +2261,23 @@
       <w:numPr>
         <w:ilvl w:val="1"/>
       </w:numPr>
+      <w:spacing w:after="200" w:line="276" w:lineRule="auto"/>
     </w:pPr>
+    <w:rPr>
+      <w:rFonts w:asciiTheme="majorHAnsi" w:eastAsiaTheme="majorEastAsia" w:hAnsiTheme="majorHAnsi" w:cstheme="majorBidi"/>
+      <w:i/>
+      <w:iCs/>
+      <w:color w:val="4A66AC" w:themeColor="accent1"/>
+      <w:spacing w:val="15"/>
+      <w:lang w:eastAsia="ja-JP"/>
+    </w:rPr>
+  </w:style>
+  <w:style w:type="character" w:customStyle="1" w:styleId="SubtitleChar">
+    <w:name w:val="Subtitle Char"/>
+    <w:basedOn w:val="DefaultParagraphFont"/>
+    <w:link w:val="Subtitle"/>
+    <w:uiPriority w:val="11"/>
+    <w:rsid w:val="009E71EE"/>
     <w:rPr>
       <w:rFonts w:asciiTheme="majorHAnsi" w:eastAsiaTheme="majorEastAsia" w:hAnsiTheme="majorHAnsi" w:cstheme="majorBidi"/>
       <w:i/>
@@ -2001,22 +2288,6 @@
       <w:szCs w:val="24"/>
     </w:rPr>
   </w:style>
-  <w:style w:type="character" w:customStyle="1" w:styleId="SubtitleChar">
-    <w:name w:val="Subtitle Char"/>
-    <w:basedOn w:val="DefaultParagraphFont"/>
-    <w:link w:val="Subtitle"/>
-    <w:uiPriority w:val="11"/>
-    <w:rsid w:val="009E71EE"/>
-    <w:rPr>
-      <w:rFonts w:asciiTheme="majorHAnsi" w:eastAsiaTheme="majorEastAsia" w:hAnsiTheme="majorHAnsi" w:cstheme="majorBidi"/>
-      <w:i/>
-      <w:iCs/>
-      <w:color w:val="4A66AC" w:themeColor="accent1"/>
-      <w:spacing w:val="15"/>
-      <w:sz w:val="24"/>
-      <w:szCs w:val="24"/>
-    </w:rPr>
-  </w:style>
   <w:style w:type="character" w:styleId="SubtleEmphasis">
     <w:name w:val="Subtle Emphasis"/>
     <w:basedOn w:val="DefaultParagraphFont"/>
@@ -2062,10 +2333,17 @@
     <w:uiPriority w:val="29"/>
     <w:qFormat/>
     <w:rsid w:val="009E71EE"/>
-    <w:rPr>
+    <w:pPr>
+      <w:spacing w:after="200" w:line="276" w:lineRule="auto"/>
+    </w:pPr>
+    <w:rPr>
+      <w:rFonts w:ascii="Calibri" w:eastAsiaTheme="minorEastAsia" w:hAnsi="Calibri" w:cstheme="minorBidi"/>
       <w:i/>
       <w:iCs/>
       <w:color w:val="000000" w:themeColor="text1"/>
+      <w:sz w:val="22"/>
+      <w:szCs w:val="22"/>
+      <w:lang w:eastAsia="ja-JP"/>
     </w:rPr>
   </w:style>
   <w:style w:type="character" w:customStyle="1" w:styleId="QuoteChar">
@@ -2092,15 +2370,19 @@
       <w:pBdr>
         <w:bottom w:val="single" w:sz="4" w:space="4" w:color="4A66AC" w:themeColor="accent1"/>
       </w:pBdr>
-      <w:spacing w:before="200" w:after="280"/>
+      <w:spacing w:before="200" w:after="280" w:line="276" w:lineRule="auto"/>
       <w:ind w:left="936" w:right="936"/>
     </w:pPr>
     <w:rPr>
+      <w:rFonts w:ascii="Calibri" w:eastAsiaTheme="minorEastAsia" w:hAnsi="Calibri" w:cstheme="minorBidi"/>
       <w:b/>
       <w:bCs/>
       <w:i/>
       <w:iCs/>
       <w:color w:val="4A66AC" w:themeColor="accent1"/>
+      <w:sz w:val="22"/>
+      <w:szCs w:val="22"/>
+      <w:lang w:eastAsia="ja-JP"/>
     </w:rPr>
   </w:style>
   <w:style w:type="character" w:customStyle="1" w:styleId="IntenseQuoteChar">
@@ -2153,9 +2435,6 @@
     <w:unhideWhenUsed/>
     <w:qFormat/>
     <w:rsid w:val="009E71EE"/>
-    <w:pPr>
-      <w:spacing w:line="240" w:lineRule="auto"/>
-    </w:pPr>
     <w:rPr>
       <w:b/>
       <w:bCs/>
@@ -2221,9 +2500,12 @@
     <w:link w:val="HeaderChar"/>
     <w:uiPriority w:val="99"/>
     <w:unhideWhenUsed/>
-    <w:pPr>
-      <w:spacing w:after="0" w:line="240" w:lineRule="auto"/>
-    </w:pPr>
+    <w:rPr>
+      <w:rFonts w:ascii="Calibri" w:eastAsiaTheme="minorEastAsia" w:hAnsi="Calibri" w:cstheme="minorBidi"/>
+      <w:sz w:val="22"/>
+      <w:szCs w:val="22"/>
+      <w:lang w:eastAsia="ja-JP"/>
+    </w:rPr>
   </w:style>
   <w:style w:type="character" w:customStyle="1" w:styleId="HeaderChar">
     <w:name w:val="Header Char"/>
@@ -2237,9 +2519,12 @@
     <w:link w:val="FooterChar"/>
     <w:uiPriority w:val="99"/>
     <w:unhideWhenUsed/>
-    <w:pPr>
-      <w:spacing w:after="0" w:line="240" w:lineRule="auto"/>
-    </w:pPr>
+    <w:rPr>
+      <w:rFonts w:ascii="Calibri" w:eastAsiaTheme="minorEastAsia" w:hAnsi="Calibri" w:cstheme="minorBidi"/>
+      <w:sz w:val="22"/>
+      <w:szCs w:val="22"/>
+      <w:lang w:eastAsia="ja-JP"/>
+    </w:rPr>
   </w:style>
   <w:style w:type="character" w:customStyle="1" w:styleId="FooterChar">
     <w:name w:val="Footer Char"/>
@@ -2328,9 +2613,16 @@
     <w:qFormat/>
     <w:rsid w:val="009E71EE"/>
     <w:pPr>
+      <w:spacing w:after="200" w:line="276" w:lineRule="auto"/>
       <w:ind w:left="720"/>
       <w:contextualSpacing/>
     </w:pPr>
+    <w:rPr>
+      <w:rFonts w:ascii="Calibri" w:eastAsiaTheme="minorEastAsia" w:hAnsi="Calibri" w:cstheme="minorBidi"/>
+      <w:sz w:val="22"/>
+      <w:szCs w:val="22"/>
+      <w:lang w:eastAsia="ja-JP"/>
+    </w:rPr>
   </w:style>
   <w:style w:type="paragraph" w:customStyle="1" w:styleId="PersonalName">
     <w:name w:val="Personal Name"/>

</xml_diff>